<commit_message>
my files code commit
</commit_message>
<xml_diff>
--- a/Deployment on Flask.docx
+++ b/Deployment on Flask.docx
@@ -26,8 +26,6 @@
         </w:rPr>
         <w:t>Deployment on Flask</w:t>
       </w:r>
-      <w:bookmarkStart w:id="0" w:name="_GoBack"/>
-      <w:bookmarkEnd w:id="0"/>
     </w:p>
     <w:p>
       <w:pPr>
@@ -156,8 +154,18 @@
           <w:color w:val="2D3B45"/>
           <w:shd w:val="clear" w:color="auto" w:fill="FFFFFF"/>
         </w:rPr>
-        <w:t>khawlany</w:t>
-      </w:r>
+        <w:t>khawlan</w:t>
+      </w:r>
+      <w:r>
+        <w:rPr>
+          <w:rFonts w:ascii="Helvetica" w:hAnsi="Helvetica" w:cs="Helvetica"/>
+          <w:color w:val="2D3B45"/>
+          <w:shd w:val="clear" w:color="auto" w:fill="FFFFFF"/>
+        </w:rPr>
+        <w:t>i</w:t>
+      </w:r>
+      <w:bookmarkStart w:id="0" w:name="_GoBack"/>
+      <w:bookmarkEnd w:id="0"/>
       <w:proofErr w:type="spellEnd"/>
     </w:p>
     <w:p>
@@ -238,16 +246,7 @@
           <w:bCs/>
           <w:color w:val="2D3B45"/>
         </w:rPr>
-        <w:t>Download toy data</w:t>
-      </w:r>
-      <w:r>
-        <w:rPr>
-          <w:rFonts w:ascii="Helvetica" w:eastAsia="Times New Roman" w:hAnsi="Helvetica" w:cs="Helvetica"/>
-          <w:b/>
-          <w:bCs/>
-          <w:color w:val="2D3B45"/>
-        </w:rPr>
-        <w:t>.</w:t>
+        <w:t>Download toy data.</w:t>
       </w:r>
     </w:p>
     <w:p>
@@ -1088,6 +1087,86 @@
                     <a:xfrm>
                       <a:off x="0" y="0"/>
                       <a:ext cx="5943600" cy="3238500"/>
+                    </a:xfrm>
+                    <a:prstGeom prst="rect">
+                      <a:avLst/>
+                    </a:prstGeom>
+                    <a:ln>
+                      <a:noFill/>
+                    </a:ln>
+                    <a:extLst>
+                      <a:ext uri="{53640926-AAD7-44D8-BBD7-CCE9431645EC}">
+                        <a14:shadowObscured xmlns:a14="http://schemas.microsoft.com/office/drawing/2010/main"/>
+                      </a:ext>
+                    </a:extLst>
+                  </pic:spPr>
+                </pic:pic>
+              </a:graphicData>
+            </a:graphic>
+          </wp:inline>
+        </w:drawing>
+      </w:r>
+    </w:p>
+    <w:p>
+      <w:pPr>
+        <w:spacing w:before="100" w:beforeAutospacing="1" w:after="100" w:afterAutospacing="1" w:line="240" w:lineRule="auto"/>
+        <w:textAlignment w:val="top"/>
+        <w:rPr>
+          <w:rFonts w:ascii="Consolas" w:eastAsia="Times New Roman" w:hAnsi="Consolas" w:cs="Times New Roman"/>
+          <w:color w:val="9CDCFE"/>
+          <w:sz w:val="21"/>
+          <w:szCs w:val="21"/>
+        </w:rPr>
+      </w:pPr>
+    </w:p>
+    <w:p>
+      <w:pPr>
+        <w:spacing w:before="100" w:beforeAutospacing="1" w:after="100" w:afterAutospacing="1" w:line="240" w:lineRule="auto"/>
+        <w:textAlignment w:val="top"/>
+        <w:rPr>
+          <w:noProof/>
+        </w:rPr>
+      </w:pPr>
+    </w:p>
+    <w:p>
+      <w:pPr>
+        <w:spacing w:before="100" w:beforeAutospacing="1" w:after="100" w:afterAutospacing="1" w:line="240" w:lineRule="auto"/>
+        <w:textAlignment w:val="top"/>
+        <w:rPr>
+          <w:rFonts w:ascii="Helvetica" w:eastAsia="Times New Roman" w:hAnsi="Helvetica" w:cs="Helvetica"/>
+          <w:b/>
+          <w:bCs/>
+          <w:color w:val="2D3B45"/>
+        </w:rPr>
+      </w:pPr>
+      <w:r>
+        <w:rPr>
+          <w:noProof/>
+        </w:rPr>
+        <w:drawing>
+          <wp:inline distT="0" distB="0" distL="0" distR="0" wp14:anchorId="698FDBA0" wp14:editId="736A6AD3">
+            <wp:extent cx="5943600" cy="3594100"/>
+            <wp:effectExtent l="0" t="0" r="0" b="6350"/>
+            <wp:docPr id="4" name="Picture 4"/>
+            <wp:cNvGraphicFramePr>
+              <a:graphicFrameLocks xmlns:a="http://schemas.openxmlformats.org/drawingml/2006/main" noChangeAspect="1"/>
+            </wp:cNvGraphicFramePr>
+            <a:graphic xmlns:a="http://schemas.openxmlformats.org/drawingml/2006/main">
+              <a:graphicData uri="http://schemas.openxmlformats.org/drawingml/2006/picture">
+                <pic:pic xmlns:pic="http://schemas.openxmlformats.org/drawingml/2006/picture">
+                  <pic:nvPicPr>
+                    <pic:cNvPr id="1" name=""/>
+                    <pic:cNvPicPr/>
+                  </pic:nvPicPr>
+                  <pic:blipFill rotWithShape="1">
+                    <a:blip r:embed="rId11"/>
+                    <a:srcRect t="3525" b="5769"/>
+                    <a:stretch/>
+                  </pic:blipFill>
+                  <pic:spPr bwMode="auto">
+                    <a:xfrm>
+                      <a:off x="0" y="0"/>
+                      <a:ext cx="5943600" cy="3594100"/>
                     </a:xfrm>
                     <a:prstGeom prst="rect">
                       <a:avLst/>

</xml_diff>